<commit_message>
Update 3.2 and 3.7 Nicholas Chua Yr 13.docx
</commit_message>
<xml_diff>
--- a/3.2 and 3.7 Nicholas Chua Yr 13.docx
+++ b/3.2 and 3.7 Nicholas Chua Yr 13.docx
@@ -86,6 +86,28 @@
           <w:rFonts w:ascii="Lucida Bright" w:hAnsi="Lucida Bright"/>
         </w:rPr>
         <w:t>year 13</w:t>
+      </w:r>
+    </w:p>
+    <w:p>
+      <w:pPr>
+        <w:jc w:val="both"/>
+        <w:rPr>
+          <w:rFonts w:ascii="Lucida Bright" w:hAnsi="Lucida Bright"/>
+        </w:rPr>
+      </w:pPr>
+      <w:r>
+        <w:rPr>
+          <w:rFonts w:ascii="Lucida Bright" w:hAnsi="Lucida Bright"/>
+        </w:rPr>
+        <w:t xml:space="preserve">Alpha 2 footage </w:t>
+      </w:r>
+      <w:r>
+        <w:rPr>
+          <w:rFonts w:ascii="Lucida Bright" w:hAnsi="Lucida Bright"/>
+          <w:color w:val="0070C0"/>
+          <w:u w:val="single"/>
+        </w:rPr>
+        <w:t>https://www.youtube.com/watch?v=0D1orIK3Clw</w:t>
       </w:r>
     </w:p>
     <w:p>
@@ -2596,13 +2618,7 @@
               <w:rPr>
                 <w:rFonts w:ascii="Lucida Bright" w:hAnsi="Lucida Bright"/>
               </w:rPr>
-              <w:t xml:space="preserve">Change the name of the scene loaded from </w:t>
-            </w:r>
-            <w:r>
-              <w:rPr>
-                <w:rFonts w:ascii="Lucida Bright" w:hAnsi="Lucida Bright"/>
-              </w:rPr>
-              <w:t>“</w:t>
+              <w:t>Change the name of the scene loaded from “</w:t>
             </w:r>
             <w:proofErr w:type="spellStart"/>
             <w:r>
@@ -2616,19 +2632,7 @@
               <w:rPr>
                 <w:rFonts w:ascii="Lucida Bright" w:hAnsi="Lucida Bright"/>
               </w:rPr>
-              <w:t>”</w:t>
-            </w:r>
-            <w:r>
-              <w:rPr>
-                <w:rFonts w:ascii="Lucida Bright" w:hAnsi="Lucida Bright"/>
-              </w:rPr>
-              <w:t xml:space="preserve"> to </w:t>
-            </w:r>
-            <w:r>
-              <w:rPr>
-                <w:rFonts w:ascii="Lucida Bright" w:hAnsi="Lucida Bright"/>
-              </w:rPr>
-              <w:t>“Club1st”</w:t>
+              <w:t>” to “Club1st”</w:t>
             </w:r>
           </w:p>
         </w:tc>
@@ -4918,6 +4922,7 @@
       <w:r>
         <w:rPr>
           <w:rFonts w:ascii="Lucida Bright" w:hAnsi="Lucida Bright"/>
+          <w:noProof/>
         </w:rPr>
         <w:drawing>
           <wp:inline distT="0" distB="0" distL="0" distR="0" wp14:anchorId="7B39B27C" wp14:editId="3E3C917A">
@@ -5091,9 +5096,28 @@
           <w:sz w:val="28"/>
           <w:szCs w:val="28"/>
         </w:rPr>
-        <w:t xml:space="preserve"> </w:t>
-      </w:r>
-      <w:r>
+        <w:t xml:space="preserve"> -Man of Taste Fred</w:t>
+      </w:r>
+    </w:p>
+    <w:p>
+      <w:pPr>
+        <w:rPr>
+          <w:rFonts w:ascii="Lucida Bright" w:hAnsi="Lucida Bright"/>
+          <w:sz w:val="28"/>
+          <w:szCs w:val="28"/>
+        </w:rPr>
+      </w:pPr>
+      <w:r>
+        <w:rPr>
+          <w:rFonts w:ascii="Lucida Bright" w:hAnsi="Lucida Bright"/>
+          <w:sz w:val="28"/>
+          <w:szCs w:val="28"/>
+        </w:rPr>
+        <w:t>Overhaul the system to progress with space instead of one which means removing all the hearts with one on them, adding the instruction at the beginning and altering most scripts as well as retesting it.</w:t>
+      </w:r>
+    </w:p>
+    <w:p>
+      <w:pPr>
         <w:rPr>
           <w:rFonts w:ascii="Lucida Bright" w:hAnsi="Lucida Bright"/>
           <w:b/>
@@ -5101,25 +5125,7 @@
           <w:sz w:val="28"/>
           <w:szCs w:val="28"/>
         </w:rPr>
-        <w:t>-Man of Taste Fred</w:t>
-      </w:r>
-    </w:p>
-    <w:p>
-      <w:pPr>
-        <w:rPr>
-          <w:rFonts w:ascii="Lucida Bright" w:hAnsi="Lucida Bright"/>
-          <w:sz w:val="28"/>
-          <w:szCs w:val="28"/>
-        </w:rPr>
-      </w:pPr>
-      <w:r>
-        <w:rPr>
-          <w:rFonts w:ascii="Lucida Bright" w:hAnsi="Lucida Bright"/>
-          <w:sz w:val="28"/>
-          <w:szCs w:val="28"/>
-        </w:rPr>
-        <w:t>Overhaul the system to progress with space instead of one which means removing all the hearts with one on them, adding the instruction at the beginning and altering most scripts as well as retesting it.</w:t>
-      </w:r>
+      </w:pPr>
     </w:p>
     <w:p>
       <w:pPr>
@@ -5131,56 +5137,13 @@
           <w:szCs w:val="28"/>
         </w:rPr>
       </w:pPr>
-    </w:p>
-    <w:p>
-      <w:pPr>
-        <w:rPr>
-          <w:rFonts w:ascii="Lucida Bright" w:hAnsi="Lucida Bright"/>
-          <w:b/>
-          <w:bCs/>
-          <w:sz w:val="28"/>
-          <w:szCs w:val="28"/>
-        </w:rPr>
-      </w:pPr>
-      <w:r>
-        <w:rPr>
-          <w:rFonts w:ascii="Lucida Bright" w:hAnsi="Lucida Bright"/>
-          <w:sz w:val="28"/>
-          <w:szCs w:val="28"/>
-        </w:rPr>
-        <w:t xml:space="preserve">“I CAN’T KEEP TO MYSELF WRYYYY.” </w:t>
-      </w:r>
-      <w:r>
-        <w:rPr>
-          <w:rFonts w:ascii="Lucida Bright" w:hAnsi="Lucida Bright"/>
-          <w:sz w:val="28"/>
-          <w:szCs w:val="28"/>
-        </w:rPr>
-        <w:t>(</w:t>
-      </w:r>
-      <w:r>
-        <w:rPr>
-          <w:rFonts w:ascii="Lucida Bright" w:hAnsi="Lucida Bright"/>
-          <w:sz w:val="28"/>
-          <w:szCs w:val="28"/>
-        </w:rPr>
-        <w:t xml:space="preserve">context = </w:t>
-      </w:r>
-      <w:r>
-        <w:rPr>
-          <w:rFonts w:ascii="Lucida Bright" w:hAnsi="Lucida Bright"/>
-          <w:sz w:val="28"/>
-          <w:szCs w:val="28"/>
-        </w:rPr>
-        <w:t>option in the game)</w:t>
-      </w:r>
-      <w:r>
-        <w:rPr>
-          <w:rFonts w:ascii="Lucida Bright" w:hAnsi="Lucida Bright"/>
-          <w:sz w:val="28"/>
-          <w:szCs w:val="28"/>
-        </w:rPr>
-        <w:t xml:space="preserve"> </w:t>
+      <w:r>
+        <w:rPr>
+          <w:rFonts w:ascii="Lucida Bright" w:hAnsi="Lucida Bright"/>
+          <w:sz w:val="28"/>
+          <w:szCs w:val="28"/>
+        </w:rPr>
+        <w:t xml:space="preserve">“I CAN’T KEEP TO MYSELF WRYYYY.” (context = option in the game) </w:t>
       </w:r>
       <w:r>
         <w:rPr>
@@ -5774,7 +5737,21 @@
         <w:rPr>
           <w:rFonts w:ascii="Lucida Bright" w:hAnsi="Lucida Bright"/>
         </w:rPr>
-        <w:t xml:space="preserve">The game is very simple and intuitive with very little mechanics and complexity that even a 5 year old could understand how to play the game in a matter of seconds. The controls are </w:t>
+        <w:t xml:space="preserve">The game is very simple and intuitive with very little mechanics and complexity that even a </w:t>
+      </w:r>
+      <w:proofErr w:type="gramStart"/>
+      <w:r>
+        <w:rPr>
+          <w:rFonts w:ascii="Lucida Bright" w:hAnsi="Lucida Bright"/>
+        </w:rPr>
+        <w:t>5 year old</w:t>
+      </w:r>
+      <w:proofErr w:type="gramEnd"/>
+      <w:r>
+        <w:rPr>
+          <w:rFonts w:ascii="Lucida Bright" w:hAnsi="Lucida Bright"/>
+        </w:rPr>
+        <w:t xml:space="preserve"> could understand how to play the game in a matter of seconds. The controls are </w:t>
       </w:r>
       <w:r>
         <w:rPr>

</xml_diff>